<commit_message>
Removendo projeto PetShop e adicionando lista 02 de sistemas de multimídia e hipermídia
</commit_message>
<xml_diff>
--- a/Sistemas Multimídia e Hipermídia/Lista 02 - Texto/Lista 02 - Texto.docx
+++ b/Sistemas Multimídia e Hipermídia/Lista 02 - Texto/Lista 02 - Texto.docx
@@ -644,306 +644,185 @@
           <w:lang w:eastAsia="pt-BR"/>
           <w14:ligatures w14:val="none"/>
         </w:rPr>
-        <w:t>U+006C</w:t>
-      </w:r>
-      <w:r>
-        <w:rPr>
-          <w:rFonts w:ascii="Arial" w:eastAsia="Times New Roman" w:hAnsi="Arial" w:cs="Arial"/>
-          <w:color w:val="000000" w:themeColor="text1"/>
-          <w:kern w:val="0"/>
-          <w:sz w:val="21"/>
-          <w:szCs w:val="21"/>
-          <w:lang w:eastAsia="pt-BR"/>
-          <w14:ligatures w14:val="none"/>
+        <w:t xml:space="preserve">U+006C U+00E1 U+002C </w:t>
+      </w:r>
+      <w:r>
+        <w:rPr>
+          <w:rFonts w:ascii="Arial" w:hAnsi="Arial" w:cs="Arial"/>
+          <w:color w:val="000000" w:themeColor="text1"/>
+          <w:sz w:val="21"/>
+          <w:szCs w:val="21"/>
+        </w:rPr>
+        <w:t>U+0020 U+006D U+0075 U+006E U+0064 U+006F U+0021</w:t>
+      </w:r>
+    </w:p>
+    <w:p>
+      <w:pPr>
+        <w:rPr>
+          <w:rFonts w:ascii="Arial" w:hAnsi="Arial" w:cs="Arial"/>
+          <w:color w:val="000000" w:themeColor="text1"/>
+          <w:sz w:val="21"/>
+          <w:szCs w:val="21"/>
+        </w:rPr>
+      </w:pPr>
+    </w:p>
+    <w:p>
+      <w:pPr>
+        <w:rPr>
+          <w:rFonts w:ascii="Arial" w:hAnsi="Arial" w:cs="Arial"/>
+          <w:color w:val="000000" w:themeColor="text1"/>
+          <w:sz w:val="21"/>
+          <w:szCs w:val="21"/>
+        </w:rPr>
+      </w:pPr>
+      <w:r>
+        <w:rPr>
+          <w:rFonts w:ascii="Arial" w:hAnsi="Arial" w:cs="Arial"/>
+          <w:color w:val="000000" w:themeColor="text1"/>
+          <w:sz w:val="21"/>
+          <w:szCs w:val="21"/>
+        </w:rPr>
+        <w:t xml:space="preserve">6 – São codificados em sistemas de codificação de caracteres, como UTF-8, UTF-16 e UTF-32. Cada emoji tem um </w:t>
+      </w:r>
+      <w:proofErr w:type="spellStart"/>
+      <w:r>
+        <w:rPr>
+          <w:rFonts w:ascii="Arial" w:hAnsi="Arial" w:cs="Arial"/>
+          <w:color w:val="000000" w:themeColor="text1"/>
+          <w:sz w:val="21"/>
+          <w:szCs w:val="21"/>
+        </w:rPr>
+        <w:t>code</w:t>
+      </w:r>
+      <w:proofErr w:type="spellEnd"/>
+      <w:r>
+        <w:rPr>
+          <w:rFonts w:ascii="Arial" w:hAnsi="Arial" w:cs="Arial"/>
+          <w:color w:val="000000" w:themeColor="text1"/>
+          <w:sz w:val="21"/>
+          <w:szCs w:val="21"/>
+        </w:rPr>
+        <w:t xml:space="preserve"> point Unicode único associado a ele. Emojis são geralmente representados com UTF-8 na web utilizando de 1 byte até 4 bytes. O Unicode Consortium regularmente atualiza a tabela Unicode para incluir novos emojis, o Unicode inclui emojis que permitem variações de tom de pele, gênero, etc.</w:t>
+      </w:r>
+    </w:p>
+    <w:p>
+      <w:pPr>
+        <w:rPr>
+          <w:rFonts w:ascii="Arial" w:hAnsi="Arial" w:cs="Arial"/>
+          <w:sz w:val="21"/>
+          <w:szCs w:val="21"/>
+        </w:rPr>
+      </w:pPr>
+    </w:p>
+    <w:p>
+      <w:pPr>
+        <w:rPr>
+          <w:rFonts w:ascii="Arial" w:hAnsi="Arial" w:cs="Arial"/>
+          <w:color w:val="000000" w:themeColor="text1"/>
+          <w:sz w:val="21"/>
+          <w:szCs w:val="21"/>
+        </w:rPr>
+      </w:pPr>
+      <w:r>
+        <w:rPr>
+          <w:rFonts w:ascii="Arial" w:hAnsi="Arial" w:cs="Arial"/>
+          <w:sz w:val="21"/>
+          <w:szCs w:val="21"/>
+        </w:rPr>
+        <w:t xml:space="preserve">7 - </w:t>
+      </w:r>
+      <w:r>
+        <w:rPr>
+          <w:rFonts w:ascii="Arial" w:hAnsi="Arial" w:cs="Arial"/>
+          <w:color w:val="000000" w:themeColor="text1"/>
+          <w:sz w:val="21"/>
+          <w:szCs w:val="21"/>
+        </w:rPr>
+        <w:t>U+2764. Utilizando 3 bytes.</w:t>
+      </w:r>
+    </w:p>
+    <w:p>
+      <w:pPr>
+        <w:rPr>
+          <w:rFonts w:ascii="Arial" w:hAnsi="Arial" w:cs="Arial"/>
+          <w:color w:val="000000" w:themeColor="text1"/>
+          <w:sz w:val="21"/>
+          <w:szCs w:val="21"/>
+        </w:rPr>
+      </w:pPr>
+    </w:p>
+    <w:p>
+      <w:pPr>
+        <w:rPr>
+          <w:rFonts w:ascii="Arial" w:hAnsi="Arial" w:cs="Arial"/>
+          <w:color w:val="000000" w:themeColor="text1"/>
+          <w:sz w:val="21"/>
+          <w:szCs w:val="21"/>
+        </w:rPr>
+      </w:pPr>
+      <w:r>
+        <w:rPr>
+          <w:rFonts w:ascii="Arial" w:hAnsi="Arial" w:cs="Arial"/>
+          <w:color w:val="000000" w:themeColor="text1"/>
+          <w:sz w:val="21"/>
+          <w:szCs w:val="21"/>
+        </w:rPr>
+        <w:t xml:space="preserve">8 </w:t>
+      </w:r>
+      <w:r>
+        <w:rPr>
+          <w:rFonts w:ascii="Arial" w:hAnsi="Arial" w:cs="Arial"/>
+          <w:color w:val="000000" w:themeColor="text1"/>
+          <w:sz w:val="21"/>
+          <w:szCs w:val="21"/>
+        </w:rPr>
+        <w:t>–</w:t>
+      </w:r>
+      <w:r>
+        <w:rPr>
+          <w:rFonts w:ascii="Arial" w:hAnsi="Arial" w:cs="Arial"/>
+          <w:color w:val="000000" w:themeColor="text1"/>
+          <w:sz w:val="21"/>
+          <w:szCs w:val="21"/>
         </w:rPr>
         <w:t xml:space="preserve"> </w:t>
       </w:r>
-      <w:r>
-        <w:rPr>
-          <w:rFonts w:ascii="Arial" w:eastAsia="Times New Roman" w:hAnsi="Arial" w:cs="Arial"/>
-          <w:color w:val="000000" w:themeColor="text1"/>
-          <w:kern w:val="0"/>
-          <w:sz w:val="21"/>
-          <w:szCs w:val="21"/>
-          <w:lang w:eastAsia="pt-BR"/>
-          <w14:ligatures w14:val="none"/>
-        </w:rPr>
-        <w:t>U+00E1</w:t>
-      </w:r>
-      <w:r>
-        <w:rPr>
-          <w:rFonts w:ascii="Arial" w:eastAsia="Times New Roman" w:hAnsi="Arial" w:cs="Arial"/>
-          <w:color w:val="000000" w:themeColor="text1"/>
-          <w:kern w:val="0"/>
-          <w:sz w:val="21"/>
-          <w:szCs w:val="21"/>
-          <w:lang w:eastAsia="pt-BR"/>
-          <w14:ligatures w14:val="none"/>
-        </w:rPr>
-        <w:t xml:space="preserve"> </w:t>
-      </w:r>
-      <w:r>
-        <w:rPr>
-          <w:rFonts w:ascii="Arial" w:eastAsia="Times New Roman" w:hAnsi="Arial" w:cs="Arial"/>
-          <w:color w:val="000000" w:themeColor="text1"/>
-          <w:kern w:val="0"/>
-          <w:sz w:val="21"/>
-          <w:szCs w:val="21"/>
-          <w:lang w:eastAsia="pt-BR"/>
-          <w14:ligatures w14:val="none"/>
-        </w:rPr>
-        <w:t>U+002C</w:t>
-      </w:r>
-      <w:r>
-        <w:rPr>
-          <w:rFonts w:ascii="Arial" w:eastAsia="Times New Roman" w:hAnsi="Arial" w:cs="Arial"/>
-          <w:color w:val="000000" w:themeColor="text1"/>
-          <w:kern w:val="0"/>
-          <w:sz w:val="21"/>
-          <w:szCs w:val="21"/>
-          <w:lang w:eastAsia="pt-BR"/>
-          <w14:ligatures w14:val="none"/>
-        </w:rPr>
-        <w:t xml:space="preserve"> </w:t>
-      </w:r>
-      <w:r>
-        <w:rPr>
-          <w:rFonts w:ascii="Arial" w:hAnsi="Arial" w:cs="Arial"/>
-          <w:color w:val="000000" w:themeColor="text1"/>
-          <w:sz w:val="21"/>
-          <w:szCs w:val="21"/>
-        </w:rPr>
-        <w:t>U+0020</w:t>
-      </w:r>
-      <w:r>
-        <w:rPr>
-          <w:rFonts w:ascii="Arial" w:hAnsi="Arial" w:cs="Arial"/>
-          <w:color w:val="000000" w:themeColor="text1"/>
-          <w:sz w:val="21"/>
-          <w:szCs w:val="21"/>
-        </w:rPr>
-        <w:t xml:space="preserve"> </w:t>
-      </w:r>
-      <w:r>
-        <w:rPr>
-          <w:rFonts w:ascii="Arial" w:hAnsi="Arial" w:cs="Arial"/>
-          <w:color w:val="000000" w:themeColor="text1"/>
-          <w:sz w:val="21"/>
-          <w:szCs w:val="21"/>
-        </w:rPr>
-        <w:t>U+006D</w:t>
-      </w:r>
-      <w:r>
-        <w:rPr>
-          <w:rFonts w:ascii="Arial" w:hAnsi="Arial" w:cs="Arial"/>
-          <w:color w:val="000000" w:themeColor="text1"/>
-          <w:sz w:val="21"/>
-          <w:szCs w:val="21"/>
-        </w:rPr>
-        <w:t xml:space="preserve"> </w:t>
-      </w:r>
-      <w:r>
-        <w:rPr>
-          <w:rFonts w:ascii="Arial" w:hAnsi="Arial" w:cs="Arial"/>
-          <w:color w:val="000000" w:themeColor="text1"/>
-          <w:sz w:val="21"/>
-          <w:szCs w:val="21"/>
-        </w:rPr>
-        <w:t>U+0075</w:t>
-      </w:r>
-      <w:r>
-        <w:rPr>
-          <w:rFonts w:ascii="Arial" w:hAnsi="Arial" w:cs="Arial"/>
-          <w:color w:val="000000" w:themeColor="text1"/>
-          <w:sz w:val="21"/>
-          <w:szCs w:val="21"/>
-        </w:rPr>
-        <w:t xml:space="preserve"> </w:t>
-      </w:r>
-      <w:r>
-        <w:rPr>
-          <w:rFonts w:ascii="Arial" w:hAnsi="Arial" w:cs="Arial"/>
-          <w:color w:val="000000" w:themeColor="text1"/>
-          <w:sz w:val="21"/>
-          <w:szCs w:val="21"/>
-        </w:rPr>
-        <w:t>U+006E</w:t>
-      </w:r>
-      <w:r>
-        <w:rPr>
-          <w:rFonts w:ascii="Arial" w:hAnsi="Arial" w:cs="Arial"/>
-          <w:color w:val="000000" w:themeColor="text1"/>
-          <w:sz w:val="21"/>
-          <w:szCs w:val="21"/>
-        </w:rPr>
-        <w:t xml:space="preserve"> </w:t>
-      </w:r>
-      <w:r>
-        <w:rPr>
-          <w:rFonts w:ascii="Arial" w:hAnsi="Arial" w:cs="Arial"/>
-          <w:color w:val="000000" w:themeColor="text1"/>
-          <w:sz w:val="21"/>
-          <w:szCs w:val="21"/>
-        </w:rPr>
-        <w:t>U+0064</w:t>
-      </w:r>
-      <w:r>
-        <w:rPr>
-          <w:rFonts w:ascii="Arial" w:hAnsi="Arial" w:cs="Arial"/>
-          <w:color w:val="000000" w:themeColor="text1"/>
-          <w:sz w:val="21"/>
-          <w:szCs w:val="21"/>
-        </w:rPr>
-        <w:t xml:space="preserve"> </w:t>
-      </w:r>
-      <w:r>
-        <w:rPr>
-          <w:rFonts w:ascii="Arial" w:hAnsi="Arial" w:cs="Arial"/>
-          <w:color w:val="000000" w:themeColor="text1"/>
-          <w:sz w:val="21"/>
-          <w:szCs w:val="21"/>
-        </w:rPr>
-        <w:t>U+006F</w:t>
-      </w:r>
-      <w:r>
-        <w:rPr>
-          <w:rFonts w:ascii="Arial" w:hAnsi="Arial" w:cs="Arial"/>
-          <w:color w:val="000000" w:themeColor="text1"/>
-          <w:sz w:val="21"/>
-          <w:szCs w:val="21"/>
-        </w:rPr>
-        <w:t xml:space="preserve"> </w:t>
-      </w:r>
-      <w:r>
-        <w:rPr>
-          <w:rFonts w:ascii="Arial" w:hAnsi="Arial" w:cs="Arial"/>
-          <w:color w:val="000000" w:themeColor="text1"/>
-          <w:sz w:val="21"/>
-          <w:szCs w:val="21"/>
-        </w:rPr>
-        <w:t>U+0021</w:t>
-      </w:r>
-    </w:p>
-    <w:p>
-      <w:pPr>
-        <w:rPr>
-          <w:rFonts w:ascii="Arial" w:hAnsi="Arial" w:cs="Arial"/>
-          <w:color w:val="000000" w:themeColor="text1"/>
-          <w:sz w:val="21"/>
-          <w:szCs w:val="21"/>
-        </w:rPr>
-      </w:pPr>
-    </w:p>
-    <w:p>
-      <w:pPr>
-        <w:rPr>
-          <w:rFonts w:ascii="Arial" w:hAnsi="Arial" w:cs="Arial"/>
-          <w:color w:val="000000" w:themeColor="text1"/>
-          <w:sz w:val="21"/>
-          <w:szCs w:val="21"/>
-        </w:rPr>
-      </w:pPr>
-      <w:r>
-        <w:rPr>
-          <w:rFonts w:ascii="Arial" w:hAnsi="Arial" w:cs="Arial"/>
-          <w:color w:val="000000" w:themeColor="text1"/>
-          <w:sz w:val="21"/>
-          <w:szCs w:val="21"/>
-        </w:rPr>
-        <w:t xml:space="preserve">6 – São codificados em sistemas de codificação de caracteres, como UTF-8, UTF-16 e UTF-32. Cada emoji tem um </w:t>
-      </w:r>
-      <w:proofErr w:type="spellStart"/>
-      <w:r>
-        <w:rPr>
-          <w:rFonts w:ascii="Arial" w:hAnsi="Arial" w:cs="Arial"/>
-          <w:color w:val="000000" w:themeColor="text1"/>
-          <w:sz w:val="21"/>
-          <w:szCs w:val="21"/>
-        </w:rPr>
-        <w:t>code</w:t>
-      </w:r>
-      <w:proofErr w:type="spellEnd"/>
-      <w:r>
-        <w:rPr>
-          <w:rFonts w:ascii="Arial" w:hAnsi="Arial" w:cs="Arial"/>
-          <w:color w:val="000000" w:themeColor="text1"/>
-          <w:sz w:val="21"/>
-          <w:szCs w:val="21"/>
-        </w:rPr>
-        <w:t xml:space="preserve"> point Unicode único associado a ele. Emojis são geralmente representados com UTF-8 na web utilizando de 1 byte até 4 bytes. O Unicode Consortium regularmente atualiza a tabela Unicode para incluir novos emojis, o Unicode inclui emojis que permitem variações de tom de pele, gênero, etc.</w:t>
-      </w:r>
-    </w:p>
-    <w:p>
-      <w:pPr>
-        <w:rPr>
-          <w:rFonts w:ascii="Arial" w:hAnsi="Arial" w:cs="Arial"/>
-          <w:sz w:val="21"/>
-          <w:szCs w:val="21"/>
-        </w:rPr>
-      </w:pPr>
-    </w:p>
-    <w:p>
-      <w:pPr>
-        <w:rPr>
-          <w:rFonts w:ascii="Arial" w:hAnsi="Arial" w:cs="Arial"/>
-          <w:color w:val="000000" w:themeColor="text1"/>
-          <w:sz w:val="21"/>
-          <w:szCs w:val="21"/>
-        </w:rPr>
-      </w:pPr>
-      <w:r>
-        <w:rPr>
-          <w:rFonts w:ascii="Arial" w:hAnsi="Arial" w:cs="Arial"/>
-          <w:sz w:val="21"/>
-          <w:szCs w:val="21"/>
-        </w:rPr>
-        <w:t xml:space="preserve">7 - </w:t>
-      </w:r>
-      <w:r>
-        <w:rPr>
-          <w:rFonts w:ascii="Arial" w:hAnsi="Arial" w:cs="Arial"/>
-          <w:color w:val="000000" w:themeColor="text1"/>
-          <w:sz w:val="21"/>
-          <w:szCs w:val="21"/>
-        </w:rPr>
-        <w:t>U+276</w:t>
-      </w:r>
-      <w:r>
-        <w:rPr>
-          <w:rFonts w:ascii="Arial" w:hAnsi="Arial" w:cs="Arial"/>
-          <w:color w:val="000000" w:themeColor="text1"/>
-          <w:sz w:val="21"/>
-          <w:szCs w:val="21"/>
-        </w:rPr>
-        <w:t>4. Utilizando 3 bytes.</w:t>
-      </w:r>
-    </w:p>
-    <w:p>
-      <w:pPr>
-        <w:rPr>
-          <w:rFonts w:ascii="Arial" w:hAnsi="Arial" w:cs="Arial"/>
-          <w:color w:val="000000" w:themeColor="text1"/>
-          <w:sz w:val="21"/>
-          <w:szCs w:val="21"/>
-        </w:rPr>
-      </w:pPr>
-    </w:p>
-    <w:p>
-      <w:pPr>
-        <w:rPr>
-          <w:rFonts w:ascii="Arial" w:hAnsi="Arial" w:cs="Arial"/>
-          <w:sz w:val="21"/>
-          <w:szCs w:val="21"/>
-        </w:rPr>
-      </w:pPr>
-      <w:r>
-        <w:rPr>
-          <w:rFonts w:ascii="Arial" w:hAnsi="Arial" w:cs="Arial"/>
-          <w:color w:val="000000" w:themeColor="text1"/>
-          <w:sz w:val="21"/>
-          <w:szCs w:val="21"/>
-        </w:rPr>
-        <w:t xml:space="preserve">8 - </w:t>
+    </w:p>
+    <w:p>
+      <w:pPr>
+        <w:rPr>
+          <w:rFonts w:ascii="Arial" w:hAnsi="Arial" w:cs="Arial"/>
+          <w:color w:val="000000" w:themeColor="text1"/>
+          <w:sz w:val="21"/>
+          <w:szCs w:val="21"/>
+        </w:rPr>
+      </w:pPr>
+      <w:r>
+        <w:rPr>
+          <w:rFonts w:ascii="Arial" w:hAnsi="Arial" w:cs="Arial"/>
+          <w:color w:val="000000" w:themeColor="text1"/>
+          <w:sz w:val="21"/>
+          <w:szCs w:val="21"/>
+        </w:rPr>
+        <w:t xml:space="preserve">A: O Palmeiras é o maior campeão brasileiro! </w:t>
+      </w:r>
+    </w:p>
+    <w:p>
+      <w:pPr>
+        <w:rPr>
+          <w:rFonts w:ascii="Arial" w:hAnsi="Arial" w:cs="Arial"/>
+          <w:sz w:val="21"/>
+          <w:szCs w:val="21"/>
+        </w:rPr>
+      </w:pPr>
+      <w:r>
+        <w:rPr>
+          <w:rFonts w:ascii="Arial" w:hAnsi="Arial" w:cs="Arial"/>
+          <w:color w:val="000000" w:themeColor="text1"/>
+          <w:sz w:val="21"/>
+          <w:szCs w:val="21"/>
+        </w:rPr>
+        <w:t>B: Graduados de TSI da UTFPR-TD têm sucesso no mercado.</w:t>
       </w:r>
     </w:p>
     <w:p>

</xml_diff>